<commit_message>
Finished initial recoding basic variables
</commit_message>
<xml_diff>
--- a/Survey instrument/Chinese Survey on Online Privacy, Surveillance - English.12.18.docx
+++ b/Survey instrument/Chinese Survey on Online Privacy, Surveillance - English.12.18.docx
@@ -1466,35 +1466,13 @@
           <w:ilvl w:val="0"/>
           <w:numId w:val="3"/>
         </w:numPr>
-        <w:rPr>
-          <w:del w:id="0" w:author="Prof Andrew MacDonald" w:date="2023-01-23T19:40:00Z"/>
-        </w:rPr>
       </w:pPr>
       <w:r>
         <w:t xml:space="preserve">Based on your knowledge of the social credit system please list some actions that you believe would lower your social credit: FREE </w:t>
       </w:r>
       <w:proofErr w:type="spellStart"/>
       <w:r>
-        <w:t>RESPONSE</w:t>
-      </w:r>
-      <w:del w:id="1" w:author="Prof Andrew MacDonald" w:date="2023-01-23T19:40:00Z">
-        <w:r>
-          <w:br/>
-        </w:r>
-      </w:del>
-    </w:p>
-    <w:p>
-      <w:pPr>
-        <w:numPr>
-          <w:ilvl w:val="0"/>
-          <w:numId w:val="3"/>
-        </w:numPr>
-        <w:pPrChange w:id="2" w:author="Prof Andrew MacDonald" w:date="2023-01-23T19:40:00Z">
-          <w:pPr/>
-        </w:pPrChange>
-      </w:pPr>
-      <w:r>
-        <w:t>Based</w:t>
+        <w:t>RESPONSEBased</w:t>
       </w:r>
       <w:proofErr w:type="spellEnd"/>
       <w:r>
@@ -2299,6 +2277,17 @@
         <w:ind w:left="720"/>
       </w:pPr>
       <w:r>
+        <w:t xml:space="preserve">Overseas </w:t>
+      </w:r>
+      <w:r>
+        <w:t>sources</w:t>
+      </w:r>
+    </w:p>
+    <w:p>
+      <w:pPr>
+        <w:ind w:left="720"/>
+      </w:pPr>
+      <w:r>
         <w:t>Other (specify)</w:t>
       </w:r>
     </w:p>
@@ -2877,13 +2866,8 @@
         <w:ind w:left="720"/>
       </w:pPr>
       <w:r>
-        <w:t xml:space="preserve">Limited use - used only in a few </w:t>
-      </w:r>
-      <w:proofErr w:type="gramStart"/>
-      <w:r>
-        <w:t>places</w:t>
-      </w:r>
-      <w:proofErr w:type="gramEnd"/>
+        <w:t>Limited use - used only in a few places</w:t>
+      </w:r>
     </w:p>
     <w:p>
       <w:pPr>
@@ -2922,10 +2906,10 @@
           <w:u w:val="single"/>
         </w:rPr>
       </w:pPr>
-      <w:bookmarkStart w:id="3" w:name="_txiwwsyk19ux" w:colFirst="0" w:colLast="0"/>
-      <w:bookmarkStart w:id="4" w:name="_ljpgi6j92uao" w:colFirst="0" w:colLast="0"/>
-      <w:bookmarkEnd w:id="3"/>
-      <w:bookmarkEnd w:id="4"/>
+      <w:bookmarkStart w:id="0" w:name="_txiwwsyk19ux" w:colFirst="0" w:colLast="0"/>
+      <w:bookmarkStart w:id="1" w:name="_ljpgi6j92uao" w:colFirst="0" w:colLast="0"/>
+      <w:bookmarkEnd w:id="0"/>
+      <w:bookmarkEnd w:id="1"/>
       <w:r>
         <w:rPr>
           <w:u w:val="single"/>
@@ -3133,10 +3117,10 @@
     </w:p>
     <w:p/>
     <w:p>
-      <w:bookmarkStart w:id="5" w:name="_4xyqv0gi8hn8" w:colFirst="0" w:colLast="0"/>
-      <w:bookmarkStart w:id="6" w:name="_i6itl32tddu" w:colFirst="0" w:colLast="0"/>
-      <w:bookmarkEnd w:id="5"/>
-      <w:bookmarkEnd w:id="6"/>
+      <w:bookmarkStart w:id="2" w:name="_4xyqv0gi8hn8" w:colFirst="0" w:colLast="0"/>
+      <w:bookmarkStart w:id="3" w:name="_i6itl32tddu" w:colFirst="0" w:colLast="0"/>
+      <w:bookmarkEnd w:id="2"/>
+      <w:bookmarkEnd w:id="3"/>
     </w:p>
     <w:p/>
     <w:p/>
@@ -3145,8 +3129,8 @@
       <w:pPr>
         <w:pStyle w:val="Heading1"/>
       </w:pPr>
-      <w:bookmarkStart w:id="7" w:name="_nip25rtb64zr" w:colFirst="0" w:colLast="0"/>
-      <w:bookmarkEnd w:id="7"/>
+      <w:bookmarkStart w:id="4" w:name="_nip25rtb64zr" w:colFirst="0" w:colLast="0"/>
+      <w:bookmarkEnd w:id="4"/>
       <w:r>
         <w:lastRenderedPageBreak/>
         <w:t>Experiment Prompt</w:t>
@@ -3378,41 +3362,13 @@
     </w:p>
     <w:p>
       <w:pPr>
-        <w:rPr>
-          <w:del w:id="8" w:author="Andrew MacDonald" w:date="2020-12-18T16:43:00Z"/>
-        </w:rPr>
-      </w:pPr>
-    </w:p>
-    <w:p>
-      <w:pPr>
         <w:pStyle w:val="ListParagraph"/>
-        <w:rPr>
-          <w:ins w:id="9" w:author="Andrew MacDonald" w:date="2020-12-18T16:50:00Z"/>
-        </w:rPr>
-      </w:pPr>
-      <w:ins w:id="10" w:author="Andrew MacDonald" w:date="2020-12-18T16:50:00Z">
-        <w:r>
-          <w:t>----------- ONLY GIVEN TO RESPONDENTS GIVEN EXPERI</w:t>
-        </w:r>
-      </w:ins>
-      <w:ins w:id="11" w:author="Andrew MacDonald" w:date="2020-12-18T16:51:00Z">
-        <w:r>
-          <w:t>MENTAL TREATMENT</w:t>
-        </w:r>
-      </w:ins>
-      <w:ins w:id="12" w:author="Andrew MacDonald" w:date="2020-12-18T16:50:00Z">
-        <w:r>
-          <w:t xml:space="preserve"> ------------</w:t>
-        </w:r>
-      </w:ins>
-    </w:p>
-    <w:p>
-      <w:pPr>
-        <w:rPr>
-          <w:ins w:id="13" w:author="Andrew MacDonald" w:date="2020-12-18T16:50:00Z"/>
-        </w:rPr>
-      </w:pPr>
-    </w:p>
+      </w:pPr>
+      <w:r>
+        <w:t>----------- ONLY GIVEN TO RESPONDENTS GIVEN EXPERIMENTAL TREATMENT ------------</w:t>
+      </w:r>
+    </w:p>
+    <w:p/>
     <w:p>
       <w:pPr>
         <w:pStyle w:val="ListParagraph"/>
@@ -3420,46 +3376,14 @@
           <w:ilvl w:val="0"/>
           <w:numId w:val="1"/>
         </w:numPr>
-        <w:rPr>
-          <w:ins w:id="14" w:author="Andrew MacDonald" w:date="2020-12-18T16:47:00Z"/>
-        </w:rPr>
-      </w:pPr>
-      <w:ins w:id="15" w:author="Andrew MacDonald" w:date="2020-12-18T16:47:00Z">
-        <w:r>
-          <w:t>Please indicate, based on the information in the news item, which areas of daily life m</w:t>
-        </w:r>
-      </w:ins>
-      <w:ins w:id="16" w:author="Andrew MacDonald" w:date="2020-12-18T16:51:00Z">
-        <w:r>
-          <w:t>ay</w:t>
-        </w:r>
-      </w:ins>
-      <w:ins w:id="17" w:author="Andrew MacDonald" w:date="2020-12-18T16:47:00Z">
-        <w:r>
-          <w:t xml:space="preserve"> be affected by a social credit score (select all that apply</w:t>
-        </w:r>
-      </w:ins>
-      <w:ins w:id="18" w:author="Andrew MacDonald" w:date="2020-12-18T16:48:00Z">
-        <w:r>
-          <w:t>)</w:t>
-        </w:r>
-      </w:ins>
+      </w:pPr>
+      <w:r>
+        <w:t>Please indicate, based on the information in the news item, which areas of daily life may be affected by a social credit score (select all that apply)</w:t>
+      </w:r>
     </w:p>
     <w:p>
       <w:pPr>
         <w:pStyle w:val="ListParagraph"/>
-        <w:rPr>
-          <w:ins w:id="19" w:author="Andrew MacDonald" w:date="2020-12-18T16:47:00Z"/>
-        </w:rPr>
-        <w:pPrChange w:id="20" w:author="Andrew MacDonald" w:date="2020-12-18T16:47:00Z">
-          <w:pPr>
-            <w:pStyle w:val="ListParagraph"/>
-            <w:numPr>
-              <w:numId w:val="1"/>
-            </w:numPr>
-            <w:ind w:hanging="360"/>
-          </w:pPr>
-        </w:pPrChange>
       </w:pPr>
     </w:p>
     <w:p>
@@ -3469,20 +3393,10 @@
           <w:ilvl w:val="0"/>
           <w:numId w:val="21"/>
         </w:numPr>
-        <w:rPr>
-          <w:ins w:id="21" w:author="Andrew MacDonald" w:date="2020-12-18T16:49:00Z"/>
-        </w:rPr>
-      </w:pPr>
-      <w:ins w:id="22" w:author="Andrew MacDonald" w:date="2020-12-18T16:48:00Z">
-        <w:r>
-          <w:t xml:space="preserve">Purchasing </w:t>
-        </w:r>
-      </w:ins>
-      <w:ins w:id="23" w:author="Andrew MacDonald" w:date="2020-12-18T16:50:00Z">
-        <w:r>
-          <w:t>train tickets</w:t>
-        </w:r>
-      </w:ins>
+      </w:pPr>
+      <w:r>
+        <w:t>Purchasing train tickets</w:t>
+      </w:r>
     </w:p>
     <w:p>
       <w:pPr>
@@ -3491,15 +3405,10 @@
           <w:ilvl w:val="0"/>
           <w:numId w:val="21"/>
         </w:numPr>
-        <w:rPr>
-          <w:ins w:id="24" w:author="Andrew MacDonald" w:date="2020-12-18T16:48:00Z"/>
-        </w:rPr>
-      </w:pPr>
-      <w:ins w:id="25" w:author="Andrew MacDonald" w:date="2020-12-18T16:49:00Z">
-        <w:r>
-          <w:t>Purchasing daily necessities</w:t>
-        </w:r>
-      </w:ins>
+      </w:pPr>
+      <w:r>
+        <w:t>Purchasing daily necessities</w:t>
+      </w:r>
     </w:p>
     <w:p>
       <w:pPr>
@@ -3508,15 +3417,10 @@
           <w:ilvl w:val="0"/>
           <w:numId w:val="21"/>
         </w:numPr>
-        <w:rPr>
-          <w:ins w:id="26" w:author="Andrew MacDonald" w:date="2020-12-18T16:48:00Z"/>
-        </w:rPr>
-      </w:pPr>
-      <w:ins w:id="27" w:author="Andrew MacDonald" w:date="2020-12-18T16:49:00Z">
-        <w:r>
-          <w:t>Restrictions on your use of the internet</w:t>
-        </w:r>
-      </w:ins>
+      </w:pPr>
+      <w:r>
+        <w:t>Restrictions on your use of the internet</w:t>
+      </w:r>
     </w:p>
     <w:p>
       <w:pPr>
@@ -3525,20 +3429,10 @@
           <w:ilvl w:val="0"/>
           <w:numId w:val="21"/>
         </w:numPr>
-        <w:rPr>
-          <w:ins w:id="28" w:author="Andrew MacDonald" w:date="2020-12-18T16:49:00Z"/>
-        </w:rPr>
-      </w:pPr>
-      <w:ins w:id="29" w:author="Andrew MacDonald" w:date="2020-12-18T16:48:00Z">
-        <w:r>
-          <w:t xml:space="preserve">Purchasing </w:t>
-        </w:r>
-      </w:ins>
-      <w:ins w:id="30" w:author="Andrew MacDonald" w:date="2020-12-18T16:49:00Z">
-        <w:r>
-          <w:t>airplane tickets</w:t>
-        </w:r>
-      </w:ins>
+      </w:pPr>
+      <w:r>
+        <w:t>Purchasing airplane tickets</w:t>
+      </w:r>
     </w:p>
     <w:p>
       <w:pPr>
@@ -3547,43 +3441,24 @@
           <w:ilvl w:val="0"/>
           <w:numId w:val="21"/>
         </w:numPr>
-        <w:pPrChange w:id="31" w:author="Andrew MacDonald" w:date="2020-12-18T16:48:00Z">
-          <w:pPr/>
-        </w:pPrChange>
-      </w:pPr>
-      <w:ins w:id="32" w:author="Andrew MacDonald" w:date="2020-12-18T16:52:00Z">
-        <w:r>
-          <w:t xml:space="preserve">Prohibition on purchasing </w:t>
-        </w:r>
-        <w:proofErr w:type="gramStart"/>
-        <w:r>
-          <w:t>alcohol</w:t>
-        </w:r>
-      </w:ins>
+      </w:pPr>
+      <w:r>
+        <w:t xml:space="preserve">Prohibition on purchasing </w:t>
+      </w:r>
+      <w:proofErr w:type="gramStart"/>
+      <w:r>
+        <w:t>alcohol</w:t>
+      </w:r>
       <w:proofErr w:type="gramEnd"/>
     </w:p>
-    <w:p>
-      <w:pPr>
-        <w:rPr>
-          <w:ins w:id="33" w:author="Andrew MacDonald" w:date="2020-12-18T16:51:00Z"/>
-        </w:rPr>
-      </w:pPr>
-    </w:p>
+    <w:p/>
     <w:p>
       <w:pPr>
         <w:pStyle w:val="ListParagraph"/>
-        <w:rPr>
-          <w:ins w:id="34" w:author="Andrew MacDonald" w:date="2020-12-18T16:51:00Z"/>
-        </w:rPr>
-        <w:pPrChange w:id="35" w:author="Andrew MacDonald" w:date="2020-12-18T16:51:00Z">
-          <w:pPr/>
-        </w:pPrChange>
-      </w:pPr>
-      <w:ins w:id="36" w:author="Andrew MacDonald" w:date="2020-12-18T16:51:00Z">
-        <w:r>
-          <w:t>----------- ONLY GIVEN TO RESPONDENTS GIVEN EXPERIMENTAL TREATMENT ------------</w:t>
-        </w:r>
-      </w:ins>
+      </w:pPr>
+      <w:r>
+        <w:t>----------- ONLY GIVEN TO RESPONDENTS GIVEN EXPERIMENTAL TREATMENT ------------</w:t>
+      </w:r>
     </w:p>
     <w:p/>
     <w:p>
@@ -3745,19 +3620,19 @@
         </w:numPr>
       </w:pPr>
       <w:r>
+        <w:t>Foreign internet companies (such as Microsoft)</w:t>
+      </w:r>
+    </w:p>
+    <w:p>
+      <w:pPr>
+        <w:pStyle w:val="ListParagraph"/>
+        <w:numPr>
+          <w:ilvl w:val="0"/>
+          <w:numId w:val="17"/>
+        </w:numPr>
+      </w:pPr>
+      <w:r>
         <w:lastRenderedPageBreak/>
-        <w:t>Foreign internet companies (such as Microsoft)</w:t>
-      </w:r>
-    </w:p>
-    <w:p>
-      <w:pPr>
-        <w:pStyle w:val="ListParagraph"/>
-        <w:numPr>
-          <w:ilvl w:val="0"/>
-          <w:numId w:val="17"/>
-        </w:numPr>
-      </w:pPr>
-      <w:r>
         <w:t>Your family</w:t>
       </w:r>
     </w:p>
@@ -6373,17 +6248,6 @@
     <w:abstractNumId w:val="4"/>
   </w:num>
 </w:numbering>
-</file>
-
-<file path=word/people.xml><?xml version="1.0" encoding="utf-8"?>
-<w15:people xmlns:wpc="http://schemas.microsoft.com/office/word/2010/wordprocessingCanvas" xmlns:cx="http://schemas.microsoft.com/office/drawing/2014/chartex" xmlns:cx1="http://schemas.microsoft.com/office/drawing/2015/9/8/chartex" xmlns:cx2="http://schemas.microsoft.com/office/drawing/2015/10/21/chartex" xmlns:cx3="http://schemas.microsoft.com/office/drawing/2016/5/9/chartex" xmlns:cx4="http://schemas.microsoft.com/office/drawing/2016/5/10/chartex" xmlns:cx5="http://schemas.microsoft.com/office/drawing/2016/5/11/chartex" xmlns:cx6="http://schemas.microsoft.com/office/drawing/2016/5/12/chartex" xmlns:cx7="http://schemas.microsoft.com/office/drawing/2016/5/13/chartex" xmlns:cx8="http://schemas.microsoft.com/office/drawing/2016/5/14/chartex" xmlns:mc="http://schemas.openxmlformats.org/markup-compatibility/2006" xmlns:aink="http://schemas.microsoft.com/office/drawing/2016/ink" xmlns:am3d="http://schemas.microsoft.com/office/drawing/2017/model3d" xmlns:o="urn:schemas-microsoft-com:office:office" xmlns:oel="http://schemas.microsoft.com/office/2019/extlst" xmlns:r="http://schemas.openxmlformats.org/officeDocument/2006/relationships" xmlns:m="http://schemas.openxmlformats.org/officeDocument/2006/math" xmlns:v="urn:schemas-microsoft-com:vml" xmlns:wp14="http://schemas.microsoft.com/office/word/2010/wordprocessingDrawing" xmlns:wp="http://schemas.openxmlformats.org/drawingml/2006/wordprocessingDrawing" xmlns:w10="urn:schemas-microsoft-com:office:word" xmlns:w="http://schemas.openxmlformats.org/wordprocessingml/2006/main" xmlns:w14="http://schemas.microsoft.com/office/word/2010/wordml" xmlns:w15="http://schemas.microsoft.com/office/word/2012/wordml" xmlns:w16cex="http://schemas.microsoft.com/office/word/2018/wordml/cex" xmlns:w16cid="http://schemas.microsoft.com/office/word/2016/wordml/cid" xmlns:w16="http://schemas.microsoft.com/office/word/2018/wordml" xmlns:w16sdtdh="http://schemas.microsoft.com/office/word/2020/wordml/sdtdatahash" xmlns:w16se="http://schemas.microsoft.com/office/word/2015/wordml/symex" xmlns:wpg="http://schemas.microsoft.com/office/word/2010/wordprocessingGroup" xmlns:wpi="http://schemas.microsoft.com/office/word/2010/wordprocessingInk" xmlns:wne="http://schemas.microsoft.com/office/word/2006/wordml" xmlns:wps="http://schemas.microsoft.com/office/word/2010/wordprocessingShape" mc:Ignorable="w14 w15 w16se w16cid w16 w16cex w16sdtdh wp14">
-  <w15:person w15:author="Prof Andrew MacDonald">
-    <w15:presenceInfo w15:providerId="None" w15:userId="Prof Andrew MacDonald"/>
-  </w15:person>
-  <w15:person w15:author="Andrew MacDonald">
-    <w15:presenceInfo w15:providerId="Windows Live" w15:userId="60488f55c388a496"/>
-  </w15:person>
-</w15:people>
 </file>
 
 <file path=word/styles.xml><?xml version="1.0" encoding="utf-8"?>

</xml_diff>

<commit_message>
Initial results template complete
</commit_message>
<xml_diff>
--- a/Survey instrument/Chinese Survey on Online Privacy, Surveillance - English.12.18.docx
+++ b/Survey instrument/Chinese Survey on Online Privacy, Surveillance - English.12.18.docx
@@ -21,15 +21,7 @@
         <w:t xml:space="preserve"> </w:t>
       </w:r>
       <w:r>
-        <w:t xml:space="preserve">Which of </w:t>
-      </w:r>
-      <w:proofErr w:type="gramStart"/>
-      <w:r>
-        <w:t>these best</w:t>
-      </w:r>
-      <w:proofErr w:type="gramEnd"/>
-      <w:r>
-        <w:t xml:space="preserve"> describes the place in which you live?</w:t>
+        <w:t>Which of these best describes the place in which you live?</w:t>
       </w:r>
     </w:p>
     <w:p>
@@ -572,13 +564,8 @@
         </w:numPr>
       </w:pPr>
       <w:r>
-        <w:t xml:space="preserve">State owned </w:t>
-      </w:r>
-      <w:proofErr w:type="gramStart"/>
-      <w:r>
-        <w:t>enterprise</w:t>
-      </w:r>
-      <w:proofErr w:type="gramEnd"/>
+        <w:t>State owned enterprise</w:t>
+      </w:r>
     </w:p>
     <w:p>
       <w:pPr>
@@ -625,13 +612,8 @@
         </w:numPr>
       </w:pPr>
       <w:r>
-        <w:t xml:space="preserve">International private enterprise operating in </w:t>
-      </w:r>
-      <w:proofErr w:type="gramStart"/>
-      <w:r>
-        <w:t>China</w:t>
-      </w:r>
-      <w:proofErr w:type="gramEnd"/>
+        <w:t>International private enterprise operating in China</w:t>
+      </w:r>
     </w:p>
     <w:p>
       <w:pPr>
@@ -781,9 +763,6 @@
       </w:r>
       <w:r>
         <w:tab/>
-      </w:r>
-      <w:proofErr w:type="gramStart"/>
-      <w:r>
         <w:t xml:space="preserve">-  </w:t>
       </w:r>
       <w:r>
@@ -795,7 +774,6 @@
       <w:r>
         <w:t>999</w:t>
       </w:r>
-      <w:proofErr w:type="gramEnd"/>
     </w:p>
     <w:p>
       <w:pPr>
@@ -810,11 +788,7 @@
       </w:r>
       <w:r>
         <w:tab/>
-        <w:t xml:space="preserve">3,000   </w:t>
-      </w:r>
-      <w:proofErr w:type="gramStart"/>
-      <w:r>
-        <w:t xml:space="preserve">-  </w:t>
+        <w:t xml:space="preserve">3,000   -  </w:t>
       </w:r>
       <w:r>
         <w:t>5</w:t>
@@ -825,7 +799,6 @@
       <w:r>
         <w:t>999</w:t>
       </w:r>
-      <w:proofErr w:type="gramEnd"/>
     </w:p>
     <w:p>
       <w:pPr>
@@ -840,11 +813,7 @@
       </w:r>
       <w:r>
         <w:tab/>
-        <w:t xml:space="preserve">6,000   </w:t>
-      </w:r>
-      <w:proofErr w:type="gramStart"/>
-      <w:r>
-        <w:t xml:space="preserve">-  </w:t>
+        <w:t xml:space="preserve">6,000   -  </w:t>
       </w:r>
       <w:r>
         <w:t>9</w:t>
@@ -855,7 +824,6 @@
       <w:r>
         <w:t>999</w:t>
       </w:r>
-      <w:proofErr w:type="gramEnd"/>
     </w:p>
     <w:p>
       <w:pPr>
@@ -870,11 +838,7 @@
       </w:r>
       <w:r>
         <w:tab/>
-        <w:t xml:space="preserve">10,000 </w:t>
-      </w:r>
-      <w:proofErr w:type="gramStart"/>
-      <w:r>
-        <w:t xml:space="preserve">-  </w:t>
+        <w:t xml:space="preserve">10,000 -  </w:t>
       </w:r>
       <w:r>
         <w:t>19</w:t>
@@ -885,7 +849,6 @@
       <w:r>
         <w:t>999</w:t>
       </w:r>
-      <w:proofErr w:type="gramEnd"/>
     </w:p>
     <w:p>
       <w:pPr>
@@ -900,11 +863,7 @@
       </w:r>
       <w:r>
         <w:tab/>
-        <w:t xml:space="preserve">20,000 </w:t>
-      </w:r>
-      <w:proofErr w:type="gramStart"/>
-      <w:r>
-        <w:t xml:space="preserve">-  </w:t>
+        <w:t xml:space="preserve">20,000 -  </w:t>
       </w:r>
       <w:r>
         <w:t>49</w:t>
@@ -915,7 +874,6 @@
       <w:r>
         <w:t>999</w:t>
       </w:r>
-      <w:proofErr w:type="gramEnd"/>
     </w:p>
     <w:p>
       <w:pPr>
@@ -930,11 +888,7 @@
       </w:r>
       <w:r>
         <w:tab/>
-        <w:t xml:space="preserve">50,000 </w:t>
-      </w:r>
-      <w:proofErr w:type="gramStart"/>
-      <w:r>
-        <w:t xml:space="preserve">-  </w:t>
+        <w:t xml:space="preserve">50,000 -  </w:t>
       </w:r>
       <w:r>
         <w:t>99</w:t>
@@ -945,7 +899,6 @@
       <w:r>
         <w:t>999</w:t>
       </w:r>
-      <w:proofErr w:type="gramEnd"/>
     </w:p>
     <w:p>
       <w:pPr>
@@ -1220,13 +1173,8 @@
         </w:numPr>
       </w:pPr>
       <w:r>
-        <w:t xml:space="preserve">I am very concerned about my privacy </w:t>
-      </w:r>
-      <w:proofErr w:type="gramStart"/>
-      <w:r>
-        <w:t>online</w:t>
-      </w:r>
-      <w:proofErr w:type="gramEnd"/>
+        <w:t>I am very concerned about my privacy online</w:t>
+      </w:r>
     </w:p>
     <w:p/>
     <w:p>
@@ -1251,15 +1199,7 @@
         </w:numPr>
       </w:pPr>
       <w:r>
-        <w:t xml:space="preserve">Please take your time in answering the next two question. When I hear the word online privacy, what types of personal information do you think are related to online privacy? (Please list a few types of </w:t>
-      </w:r>
-      <w:proofErr w:type="gramStart"/>
-      <w:r>
-        <w:t>information)  FREE</w:t>
-      </w:r>
-      <w:proofErr w:type="gramEnd"/>
-      <w:r>
-        <w:t xml:space="preserve"> RESPONSE</w:t>
+        <w:t>Please take your time in answering the next two question. When I hear the word online privacy, what types of personal information do you think are related to online privacy? (Please list a few types of information)  FREE RESPONSE</w:t>
       </w:r>
     </w:p>
     <w:p/>
@@ -1272,28 +1212,15 @@
         </w:numPr>
       </w:pPr>
       <w:r>
-        <w:t xml:space="preserve">Please list a few situations in which you felt worried about your online privacy and what you thought might be the consequences of your privacy not being </w:t>
-      </w:r>
-      <w:proofErr w:type="gramStart"/>
-      <w:r>
-        <w:t>protected</w:t>
-      </w:r>
-      <w:proofErr w:type="gramEnd"/>
-    </w:p>
-    <w:p>
-      <w:pPr>
-        <w:ind w:left="720"/>
-      </w:pPr>
-      <w:r>
-        <w:t>(</w:t>
-      </w:r>
-      <w:proofErr w:type="gramStart"/>
-      <w:r>
-        <w:t>example</w:t>
-      </w:r>
-      <w:proofErr w:type="gramEnd"/>
-      <w:r>
-        <w:t>: paying for something online – worried that a criminal might steal my payment information) FREE RESPONSE</w:t>
+        <w:t>Please list a few situations in which you felt worried about your online privacy and what you thought might be the consequences of your privacy not being protected</w:t>
+      </w:r>
+    </w:p>
+    <w:p>
+      <w:pPr>
+        <w:ind w:left="720"/>
+      </w:pPr>
+      <w:r>
+        <w:t>(example: paying for something online – worried that a criminal might steal my payment information) FREE RESPONSE</w:t>
       </w:r>
     </w:p>
     <w:p/>
@@ -1387,28 +1314,15 @@
         <w:t xml:space="preserve">specific </w:t>
       </w:r>
       <w:r>
-        <w:t xml:space="preserve">details of </w:t>
-      </w:r>
-      <w:proofErr w:type="gramStart"/>
-      <w:r>
-        <w:t>it;</w:t>
-      </w:r>
-      <w:proofErr w:type="gramEnd"/>
-      <w:r>
-        <w:t xml:space="preserve"> </w:t>
-      </w:r>
-    </w:p>
-    <w:p>
-      <w:pPr>
-        <w:ind w:left="720"/>
-      </w:pPr>
-      <w:proofErr w:type="gramStart"/>
-      <w:r>
-        <w:t>Yes</w:t>
-      </w:r>
-      <w:proofErr w:type="gramEnd"/>
-      <w:r>
-        <w:t xml:space="preserve"> heard general information</w:t>
+        <w:t xml:space="preserve">details of it; </w:t>
+      </w:r>
+    </w:p>
+    <w:p>
+      <w:pPr>
+        <w:ind w:left="720"/>
+      </w:pPr>
+      <w:r>
+        <w:t>Yes heard general information</w:t>
       </w:r>
       <w:r>
         <w:t xml:space="preserve"> about it but not specific details</w:t>
@@ -1428,32 +1342,19 @@
         <w:t xml:space="preserve"> but not any</w:t>
       </w:r>
       <w:r>
-        <w:t xml:space="preserve"> information about </w:t>
-      </w:r>
-      <w:proofErr w:type="gramStart"/>
-      <w:r>
-        <w:t>it</w:t>
-      </w:r>
-      <w:r>
-        <w:t>;</w:t>
-      </w:r>
-      <w:proofErr w:type="gramEnd"/>
-      <w:r>
-        <w:t xml:space="preserve"> </w:t>
-      </w:r>
-    </w:p>
-    <w:p>
-      <w:pPr>
-        <w:ind w:left="720"/>
-      </w:pPr>
-      <w:r>
-        <w:t xml:space="preserve">No, have not heard of </w:t>
-      </w:r>
-      <w:proofErr w:type="gramStart"/>
-      <w:r>
-        <w:t>it</w:t>
-      </w:r>
-      <w:proofErr w:type="gramEnd"/>
+        <w:t xml:space="preserve"> information about it</w:t>
+      </w:r>
+      <w:r>
+        <w:t xml:space="preserve">; </w:t>
+      </w:r>
+    </w:p>
+    <w:p>
+      <w:pPr>
+        <w:ind w:left="720"/>
+      </w:pPr>
+      <w:r>
+        <w:t>No, have not heard of it</w:t>
+      </w:r>
     </w:p>
     <w:p>
       <w:pPr>
@@ -1470,13 +1371,8 @@
       <w:r>
         <w:t xml:space="preserve">Based on your knowledge of the social credit system please list some actions that you believe would lower your social credit: FREE </w:t>
       </w:r>
-      <w:proofErr w:type="spellStart"/>
-      <w:r>
-        <w:t>RESPONSEBased</w:t>
-      </w:r>
-      <w:proofErr w:type="spellEnd"/>
-      <w:r>
-        <w:t xml:space="preserve"> on your knowledge of the social credit system, please list some actions that you believe would be more difficult or prohibited if you have a low social credit score: FREE RESPONSE</w:t>
+      <w:r>
+        <w:t>RESPONSE</w:t>
       </w:r>
     </w:p>
     <w:p/>
@@ -2094,13 +1990,8 @@
       </w:r>
       <w:r>
         <w:br/>
-        <w:t xml:space="preserve">1 2 3 4 5 6 </w:t>
-      </w:r>
-      <w:proofErr w:type="gramStart"/>
-      <w:r>
-        <w:t>7</w:t>
-      </w:r>
-      <w:proofErr w:type="gramEnd"/>
+        <w:t>1 2 3 4 5 6 7</w:t>
+      </w:r>
     </w:p>
     <w:p/>
     <w:p/>
@@ -2163,15 +2054,7 @@
         <w:ind w:left="720"/>
       </w:pPr>
       <w:r>
-        <w:t xml:space="preserve">Many </w:t>
-      </w:r>
-      <w:proofErr w:type="gramStart"/>
-      <w:r>
-        <w:t>times</w:t>
-      </w:r>
-      <w:proofErr w:type="gramEnd"/>
-      <w:r>
-        <w:t xml:space="preserve"> per day</w:t>
+        <w:t>Many times per day</w:t>
       </w:r>
     </w:p>
     <w:p>
@@ -2203,13 +2086,8 @@
         <w:ind w:left="720"/>
       </w:pPr>
       <w:r>
-        <w:t xml:space="preserve">I don’t follow the </w:t>
-      </w:r>
-      <w:proofErr w:type="gramStart"/>
-      <w:r>
-        <w:t>news</w:t>
-      </w:r>
-      <w:proofErr w:type="gramEnd"/>
+        <w:t>I don’t follow the news</w:t>
+      </w:r>
     </w:p>
     <w:p>
       <w:pPr>
@@ -2826,39 +2704,21 @@
         <w:ind w:left="720"/>
       </w:pPr>
       <w:r>
-        <w:t xml:space="preserve">Very widely - used in most public </w:t>
-      </w:r>
-      <w:proofErr w:type="gramStart"/>
-      <w:r>
-        <w:t>places</w:t>
-      </w:r>
-      <w:proofErr w:type="gramEnd"/>
-    </w:p>
-    <w:p>
-      <w:pPr>
-        <w:ind w:left="720"/>
-      </w:pPr>
-      <w:r>
-        <w:t xml:space="preserve">Widely - used in major public </w:t>
-      </w:r>
-      <w:proofErr w:type="gramStart"/>
-      <w:r>
-        <w:t>places</w:t>
-      </w:r>
-      <w:proofErr w:type="gramEnd"/>
+        <w:t>Very widely - used in most public places</w:t>
+      </w:r>
+    </w:p>
+    <w:p>
+      <w:pPr>
+        <w:ind w:left="720"/>
+      </w:pPr>
+      <w:r>
+        <w:t>Widely - used in major public places</w:t>
+      </w:r>
     </w:p>
     <w:p>
       <w:r>
         <w:tab/>
-        <w:t xml:space="preserve">Moderate - deployment is </w:t>
-      </w:r>
-      <w:proofErr w:type="gramStart"/>
-      <w:r>
-        <w:t>mixed</w:t>
-      </w:r>
-      <w:proofErr w:type="gramEnd"/>
-      <w:r>
-        <w:t xml:space="preserve"> </w:t>
+        <w:t xml:space="preserve">Moderate - deployment is mixed </w:t>
       </w:r>
     </w:p>
     <w:p>
@@ -2874,13 +2734,8 @@
         <w:ind w:left="720"/>
       </w:pPr>
       <w:r>
-        <w:t xml:space="preserve">Not used - only used as a trial or not used at </w:t>
-      </w:r>
-      <w:proofErr w:type="gramStart"/>
-      <w:r>
-        <w:t>all</w:t>
-      </w:r>
-      <w:proofErr w:type="gramEnd"/>
+        <w:t>Not used - only used as a trial or not used at all</w:t>
+      </w:r>
     </w:p>
     <w:p>
       <w:pPr>
@@ -3149,29 +3004,13 @@
     </w:p>
     <w:p>
       <w:r>
-        <w:t xml:space="preserve">China's Social Credit is a new system for the Chinese government to monitor, assess and manage the behavior of all individuals, </w:t>
-      </w:r>
-      <w:proofErr w:type="gramStart"/>
-      <w:r>
-        <w:t>companies</w:t>
-      </w:r>
-      <w:proofErr w:type="gramEnd"/>
-      <w:r>
-        <w:t xml:space="preserve"> and non-governmental organizations in China. This large project is a response to the low levels of trust among members of society and a desire by the government to improve the behavior and law-following of all citizens. </w:t>
-      </w:r>
-    </w:p>
-    <w:p/>
-    <w:p>
-      <w:r>
-        <w:t xml:space="preserve">Right </w:t>
-      </w:r>
-      <w:proofErr w:type="gramStart"/>
-      <w:r>
-        <w:t>now</w:t>
-      </w:r>
-      <w:proofErr w:type="gramEnd"/>
-      <w:r>
-        <w:t xml:space="preserve"> the social credit system is being tested by many municipalities and companies -- the social credit system is slated for a nationwide roll-out in the near future. All citizens will receive a social credit identifier number and, via app technology, will be able to see their social credit score in real time as well as the reasons for having a high or low score.</w:t>
+        <w:t xml:space="preserve">China's Social Credit is a new system for the Chinese government to monitor, assess and manage the behavior of all individuals, companies and non-governmental organizations in China. This large project is a response to the low levels of trust among members of society and a desire by the government to improve the behavior and law-following of all citizens. </w:t>
+      </w:r>
+    </w:p>
+    <w:p/>
+    <w:p>
+      <w:r>
+        <w:t>Right now the social credit system is being tested by many municipalities and companies -- the social credit system is slated for a nationwide roll-out in the near future. All citizens will receive a social credit identifier number and, via app technology, will be able to see their social credit score in real time as well as the reasons for having a high or low score.</w:t>
       </w:r>
     </w:p>
     <w:p/>
@@ -3188,15 +3027,7 @@
     <w:p/>
     <w:p>
       <w:r>
-        <w:t xml:space="preserve">Right </w:t>
-      </w:r>
-      <w:proofErr w:type="gramStart"/>
-      <w:r>
-        <w:t>now</w:t>
-      </w:r>
-      <w:proofErr w:type="gramEnd"/>
-      <w:r>
-        <w:t xml:space="preserve"> citizens have no way of knowing which government officials or companies have access to the social credit system data. Moreover, there are no regulations on how the system can be used to limit the freedoms of individual citizens - currently low social credit scores have prevented people from buying plane and train tickets and other, more severe punishments are being considered for those with low scores.</w:t>
+        <w:t>Right now citizens have no way of knowing which government officials or companies have access to the social credit system data. Moreover, there are no regulations on how the system can be used to limit the freedoms of individual citizens - currently low social credit scores have prevented people from buying plane and train tickets and other, more severe punishments are being considered for those with low scores.</w:t>
       </w:r>
     </w:p>
     <w:p>
@@ -3248,13 +3079,8 @@
         <w:t>1 2 3 4 5</w:t>
       </w:r>
       <w:r>
-        <w:t xml:space="preserve"> 6 </w:t>
-      </w:r>
-      <w:proofErr w:type="gramStart"/>
-      <w:r>
-        <w:t>7</w:t>
-      </w:r>
-      <w:proofErr w:type="gramEnd"/>
+        <w:t xml:space="preserve"> 6 7</w:t>
+      </w:r>
     </w:p>
     <w:p>
       <w:pPr>
@@ -3352,13 +3178,8 @@
         <w:t>1 2 3 4 5</w:t>
       </w:r>
       <w:r>
-        <w:t xml:space="preserve"> 6 </w:t>
-      </w:r>
-      <w:proofErr w:type="gramStart"/>
-      <w:r>
-        <w:t>7</w:t>
-      </w:r>
-      <w:proofErr w:type="gramEnd"/>
+        <w:t xml:space="preserve"> 6 7</w:t>
+      </w:r>
     </w:p>
     <w:p>
       <w:pPr>
@@ -3443,13 +3264,8 @@
         </w:numPr>
       </w:pPr>
       <w:r>
-        <w:t xml:space="preserve">Prohibition on purchasing </w:t>
-      </w:r>
-      <w:proofErr w:type="gramStart"/>
-      <w:r>
-        <w:t>alcohol</w:t>
-      </w:r>
-      <w:proofErr w:type="gramEnd"/>
+        <w:t>Prohibition on purchasing alcohol</w:t>
+      </w:r>
     </w:p>
     <w:p/>
     <w:p>
@@ -3480,13 +3296,8 @@
         <w:t xml:space="preserve">online </w:t>
       </w:r>
       <w:r>
-        <w:t xml:space="preserve">personal information, such as details about your purchase history, your browsing habits, and your social media </w:t>
-      </w:r>
-      <w:proofErr w:type="gramStart"/>
-      <w:r>
-        <w:t>posts</w:t>
-      </w:r>
-      <w:proofErr w:type="gramEnd"/>
+        <w:t>personal information, such as details about your purchase history, your browsing habits, and your social media posts</w:t>
+      </w:r>
     </w:p>
     <w:p/>
     <w:p>
@@ -3578,13 +3389,8 @@
     </w:p>
     <w:p>
       <w:r>
-        <w:t xml:space="preserve">For the question below, please count how many of the entities listed below you would trust with your online personal information, such as details about your purchase history, your browsing habits, and your social media </w:t>
-      </w:r>
-      <w:proofErr w:type="gramStart"/>
-      <w:r>
-        <w:t>posts</w:t>
-      </w:r>
-      <w:proofErr w:type="gramEnd"/>
+        <w:t>For the question below, please count how many of the entities listed below you would trust with your online personal information, such as details about your purchase history, your browsing habits, and your social media posts</w:t>
+      </w:r>
     </w:p>
     <w:p/>
     <w:p>
@@ -3673,13 +3479,8 @@
     </w:p>
     <w:p>
       <w:r>
-        <w:t xml:space="preserve">For the question below, please count how many of the entities listed below you would trust with your online personal information, such as details about your purchase history, your browsing habits, and your social media </w:t>
-      </w:r>
-      <w:proofErr w:type="gramStart"/>
-      <w:r>
-        <w:t>posts</w:t>
-      </w:r>
-      <w:proofErr w:type="gramEnd"/>
+        <w:t>For the question below, please count how many of the entities listed below you would trust with your online personal information, such as details about your purchase history, your browsing habits, and your social media posts</w:t>
+      </w:r>
     </w:p>
     <w:p/>
     <w:p>

</xml_diff>